<commit_message>
Chapter 5 (Sociological Research) done
</commit_message>
<xml_diff>
--- a/Papers/Sociological References/Summaries.docx
+++ b/Papers/Sociological References/Summaries.docx
@@ -82,90 +82,25 @@
           <w:szCs w:val="24"/>
           <w:lang w:val="en-US"/>
         </w:rPr>
-        <w:t xml:space="preserve"> = </w:t>
-      </w:r>
-      <w:r>
-        <w:rPr>
-          <w:rFonts w:ascii="Arial Nova" w:hAnsi="Arial Nova"/>
-          <w:sz w:val="24"/>
-          <w:szCs w:val="24"/>
-          <w:lang w:val="en-US"/>
-        </w:rPr>
-        <w:t>framework for capturing the magnitude of gender-based disparities and</w:t>
-      </w:r>
-      <w:r>
-        <w:rPr>
-          <w:rFonts w:ascii="Arial Nova" w:hAnsi="Arial Nova"/>
-          <w:sz w:val="24"/>
-          <w:szCs w:val="24"/>
-          <w:lang w:val="en-US"/>
-        </w:rPr>
-        <w:t xml:space="preserve"> </w:t>
-      </w:r>
-      <w:r>
-        <w:rPr>
-          <w:rFonts w:ascii="Arial Nova" w:hAnsi="Arial Nova"/>
-          <w:sz w:val="24"/>
-          <w:szCs w:val="24"/>
-          <w:lang w:val="en-US"/>
-        </w:rPr>
-        <w:t>tracking their progress over time.</w:t>
-      </w:r>
-      <w:r>
-        <w:rPr>
-          <w:rFonts w:ascii="Arial Nova" w:hAnsi="Arial Nova"/>
-          <w:sz w:val="24"/>
-          <w:szCs w:val="24"/>
-          <w:lang w:val="en-US"/>
-        </w:rPr>
-        <w:t xml:space="preserve"> It</w:t>
-      </w:r>
-      <w:r>
-        <w:rPr>
-          <w:rFonts w:ascii="Arial Nova" w:hAnsi="Arial Nova"/>
-          <w:sz w:val="24"/>
-          <w:szCs w:val="24"/>
-          <w:lang w:val="en-US"/>
-        </w:rPr>
-        <w:t xml:space="preserve"> benchmarks national gender gaps on economic, education, </w:t>
-      </w:r>
-      <w:proofErr w:type="gramStart"/>
-      <w:r>
-        <w:rPr>
-          <w:rFonts w:ascii="Arial Nova" w:hAnsi="Arial Nova"/>
-          <w:sz w:val="24"/>
-          <w:szCs w:val="24"/>
-          <w:lang w:val="en-US"/>
-        </w:rPr>
-        <w:t>health</w:t>
-      </w:r>
-      <w:proofErr w:type="gramEnd"/>
-      <w:r>
-        <w:rPr>
-          <w:rFonts w:ascii="Arial Nova" w:hAnsi="Arial Nova"/>
-          <w:sz w:val="24"/>
-          <w:szCs w:val="24"/>
-          <w:lang w:val="en-US"/>
-        </w:rPr>
-        <w:t xml:space="preserve"> and political criteria, and provides country rankings that allow for effective comparisons across regions and</w:t>
-      </w:r>
-      <w:r>
-        <w:rPr>
-          <w:rFonts w:ascii="Arial Nova" w:hAnsi="Arial Nova"/>
-          <w:sz w:val="24"/>
-          <w:szCs w:val="24"/>
-          <w:lang w:val="en-US"/>
-        </w:rPr>
-        <w:t xml:space="preserve"> </w:t>
-      </w:r>
-      <w:r>
-        <w:rPr>
-          <w:rFonts w:ascii="Arial Nova" w:hAnsi="Arial Nova"/>
-          <w:sz w:val="24"/>
-          <w:szCs w:val="24"/>
-          <w:lang w:val="en-US"/>
-        </w:rPr>
-        <w:t>income groups.</w:t>
+        <w:t xml:space="preserve"> = framework for capturing the magnitude of gender-based disparities and tracking their progress over time. It benchmarks national gender gaps on economic, education, health</w:t>
+      </w:r>
+      <w:r>
+        <w:rPr>
+          <w:rFonts w:ascii="Arial Nova" w:hAnsi="Arial Nova"/>
+          <w:sz w:val="24"/>
+          <w:szCs w:val="24"/>
+          <w:lang w:val="en-US"/>
+        </w:rPr>
+        <w:t>,</w:t>
+      </w:r>
+      <w:r>
+        <w:rPr>
+          <w:rFonts w:ascii="Arial Nova" w:hAnsi="Arial Nova"/>
+          <w:sz w:val="24"/>
+          <w:szCs w:val="24"/>
+          <w:lang w:val="en-US"/>
+        </w:rPr>
+        <w:t xml:space="preserve"> and political criteria, and provides country rankings that allow for effective comparisons across regions and income groups.</w:t>
       </w:r>
       <w:r>
         <w:rPr>
@@ -393,25 +328,7 @@
           <w:szCs w:val="24"/>
           <w:lang w:val="en-US"/>
         </w:rPr>
-        <w:t>C</w:t>
-      </w:r>
-      <w:r>
-        <w:rPr>
-          <w:rFonts w:ascii="Arial Nova" w:hAnsi="Arial Nova"/>
-          <w:sz w:val="24"/>
-          <w:szCs w:val="24"/>
-          <w:lang w:val="en-US"/>
-        </w:rPr>
-        <w:t>urrent stagnation of progress towards closing the economic gender gap.</w:t>
-      </w:r>
-      <w:r>
-        <w:rPr>
-          <w:rFonts w:ascii="Arial Nova" w:hAnsi="Arial Nova"/>
-          <w:sz w:val="24"/>
-          <w:szCs w:val="24"/>
-          <w:lang w:val="en-US"/>
-        </w:rPr>
-        <w:t xml:space="preserve"> Reasons:</w:t>
+        <w:t>Current stagnation of progress towards closing the economic gender gap. Reasons:</w:t>
       </w:r>
     </w:p>
     <w:p>
@@ -445,27 +362,7 @@
           <w:szCs w:val="24"/>
           <w:lang w:val="en-US"/>
         </w:rPr>
-        <w:t xml:space="preserve">lobal </w:t>
-      </w:r>
-      <w:proofErr w:type="spellStart"/>
-      <w:r>
-        <w:rPr>
-          <w:rFonts w:ascii="Arial Nova" w:hAnsi="Arial Nova"/>
-          <w:sz w:val="24"/>
-          <w:szCs w:val="24"/>
-          <w:lang w:val="en-US"/>
-        </w:rPr>
-        <w:t>labour</w:t>
-      </w:r>
-      <w:proofErr w:type="spellEnd"/>
-      <w:r>
-        <w:rPr>
-          <w:rFonts w:ascii="Arial Nova" w:hAnsi="Arial Nova"/>
-          <w:sz w:val="24"/>
-          <w:szCs w:val="24"/>
-          <w:lang w:val="en-US"/>
-        </w:rPr>
-        <w:t xml:space="preserve"> force participation has been in decline globally for both men and women</w:t>
+        <w:t>lobal labor force participation has been in decline globally for both men and women</w:t>
       </w:r>
       <w:r>
         <w:rPr>
@@ -585,25 +482,7 @@
           <w:szCs w:val="24"/>
           <w:lang w:val="en-US"/>
         </w:rPr>
-        <w:t>U</w:t>
-      </w:r>
-      <w:r>
-        <w:rPr>
-          <w:rFonts w:ascii="Arial Nova" w:hAnsi="Arial Nova"/>
-          <w:sz w:val="24"/>
-          <w:szCs w:val="24"/>
-          <w:lang w:val="en-US"/>
-        </w:rPr>
-        <w:t>nder-use of the ever-increasing numbers of educated women</w:t>
-      </w:r>
-      <w:r>
-        <w:rPr>
-          <w:rFonts w:ascii="Arial Nova" w:hAnsi="Arial Nova"/>
-          <w:sz w:val="24"/>
-          <w:szCs w:val="24"/>
-          <w:lang w:val="en-US"/>
-        </w:rPr>
-        <w:t xml:space="preserve"> because of</w:t>
+        <w:t>Under-use of the ever-increasing numbers of educated women because of</w:t>
       </w:r>
       <w:r>
         <w:rPr>
@@ -621,25 +500,7 @@
           <w:szCs w:val="24"/>
           <w:lang w:val="en-US"/>
         </w:rPr>
-        <w:t>discrepanc</w:t>
-      </w:r>
-      <w:r>
-        <w:rPr>
-          <w:rFonts w:ascii="Arial Nova" w:hAnsi="Arial Nova"/>
-          <w:sz w:val="24"/>
-          <w:szCs w:val="24"/>
-          <w:lang w:val="en-US"/>
-        </w:rPr>
-        <w:t>ies</w:t>
-      </w:r>
-      <w:r>
-        <w:rPr>
-          <w:rFonts w:ascii="Arial Nova" w:hAnsi="Arial Nova"/>
-          <w:sz w:val="24"/>
-          <w:szCs w:val="24"/>
-          <w:lang w:val="en-US"/>
-        </w:rPr>
-        <w:t xml:space="preserve"> in caregiving and unpaid work, institutional and policy inertia, outdated</w:t>
+        <w:t>discrepancies in caregiving and unpaid work, institutional and policy inertia, outdated</w:t>
       </w:r>
       <w:r>
         <w:rPr>
@@ -657,34 +518,7 @@
           <w:szCs w:val="24"/>
           <w:lang w:val="en-US"/>
         </w:rPr>
-        <w:t>organizational structures and discrimination</w:t>
-      </w:r>
-      <w:r>
-        <w:rPr>
-          <w:rFonts w:ascii="Arial Nova" w:hAnsi="Arial Nova"/>
-          <w:sz w:val="24"/>
-          <w:szCs w:val="24"/>
-          <w:lang w:val="en-US"/>
-        </w:rPr>
-        <w:t xml:space="preserve">, but also </w:t>
-      </w:r>
-      <w:r>
-        <w:rPr>
-          <w:rFonts w:ascii="Arial Nova" w:hAnsi="Arial Nova"/>
-          <w:sz w:val="24"/>
-          <w:szCs w:val="24"/>
-          <w:lang w:val="en-US"/>
-        </w:rPr>
-        <w:t>skills differentials in the types of degrees women and men seek out in their education</w:t>
-      </w:r>
-      <w:r>
-        <w:rPr>
-          <w:rFonts w:ascii="Arial Nova" w:hAnsi="Arial Nova"/>
-          <w:sz w:val="24"/>
-          <w:szCs w:val="24"/>
-          <w:lang w:val="en-US"/>
-        </w:rPr>
-        <w:t>.</w:t>
+        <w:t>organizational structures and discrimination, but also skills differentials in the types of degrees women and men seek out in their education.</w:t>
       </w:r>
     </w:p>
     <w:p>
@@ -1167,16 +1001,7 @@
           <w:szCs w:val="24"/>
           <w:lang w:val="en-US"/>
         </w:rPr>
-        <w:t>nt</w:t>
-      </w:r>
-      <w:r>
-        <w:rPr>
-          <w:rFonts w:ascii="Arial Nova" w:hAnsi="Arial Nova"/>
-          <w:sz w:val="24"/>
-          <w:szCs w:val="24"/>
-          <w:lang w:val="en-US"/>
-        </w:rPr>
-        <w:t xml:space="preserve">: </w:t>
+        <w:t xml:space="preserve">nt: </w:t>
       </w:r>
       <w:r>
         <w:rPr>
@@ -1203,7 +1028,43 @@
           <w:szCs w:val="24"/>
           <w:lang w:val="en-US"/>
         </w:rPr>
-        <w:t>Economic participation and opportunity</w:t>
+        <w:t xml:space="preserve">Economic </w:t>
+      </w:r>
+      <w:r>
+        <w:rPr>
+          <w:rFonts w:ascii="Arial Nova" w:hAnsi="Arial Nova"/>
+          <w:sz w:val="24"/>
+          <w:szCs w:val="24"/>
+          <w:lang w:val="en-US"/>
+        </w:rPr>
+        <w:t>P</w:t>
+      </w:r>
+      <w:r>
+        <w:rPr>
+          <w:rFonts w:ascii="Arial Nova" w:hAnsi="Arial Nova"/>
+          <w:sz w:val="24"/>
+          <w:szCs w:val="24"/>
+          <w:lang w:val="en-US"/>
+        </w:rPr>
+        <w:t xml:space="preserve">articipation and </w:t>
+      </w:r>
+      <w:r>
+        <w:rPr>
+          <w:rFonts w:ascii="Arial Nova" w:hAnsi="Arial Nova"/>
+          <w:sz w:val="24"/>
+          <w:szCs w:val="24"/>
+          <w:lang w:val="en-US"/>
+        </w:rPr>
+        <w:t>O</w:t>
+      </w:r>
+      <w:r>
+        <w:rPr>
+          <w:rFonts w:ascii="Arial Nova" w:hAnsi="Arial Nova"/>
+          <w:sz w:val="24"/>
+          <w:szCs w:val="24"/>
+          <w:lang w:val="en-US"/>
+        </w:rPr>
+        <w:t>pportunity</w:t>
       </w:r>
       <w:r>
         <w:rPr>
@@ -1533,27 +1394,7 @@
           <w:szCs w:val="24"/>
           <w:lang w:val="en-US"/>
         </w:rPr>
-        <w:t xml:space="preserve"> to work in positions in which they </w:t>
-      </w:r>
-      <w:proofErr w:type="gramStart"/>
-      <w:r>
-        <w:rPr>
-          <w:rFonts w:ascii="Arial Nova" w:hAnsi="Arial Nova"/>
-          <w:sz w:val="24"/>
-          <w:szCs w:val="24"/>
-          <w:lang w:val="en-US"/>
-        </w:rPr>
-        <w:t>don’t</w:t>
-      </w:r>
-      <w:proofErr w:type="gramEnd"/>
-      <w:r>
-        <w:rPr>
-          <w:rFonts w:ascii="Arial Nova" w:hAnsi="Arial Nova"/>
-          <w:sz w:val="24"/>
-          <w:szCs w:val="24"/>
-          <w:lang w:val="en-US"/>
-        </w:rPr>
-        <w:t xml:space="preserve"> get paid</w:t>
+        <w:t xml:space="preserve"> to work in positions in which they don’t get paid</w:t>
       </w:r>
       <w:r>
         <w:rPr>
@@ -1780,6 +1621,17 @@
         </w:rPr>
         <w:t>Education</w:t>
       </w:r>
+      <w:r>
+        <w:rPr>
+          <w:rFonts w:ascii="Arial Nova" w:hAnsi="Arial Nova"/>
+          <w:b/>
+          <w:bCs/>
+          <w:sz w:val="24"/>
+          <w:szCs w:val="24"/>
+          <w:lang w:val="en-US"/>
+        </w:rPr>
+        <w:t>al Attainment</w:t>
+      </w:r>
     </w:p>
     <w:p>
       <w:pPr>
@@ -2041,15 +1893,17 @@
         </w:rPr>
         <w:t xml:space="preserve">oor access to information, early marriage, lack of decision-making power </w:t>
       </w:r>
-      <w:r>
-        <w:rPr>
-          <w:rFonts w:ascii="Arial Nova" w:hAnsi="Arial Nova"/>
-          <w:sz w:val="24"/>
-          <w:szCs w:val="24"/>
-          <w:lang w:val="en-US"/>
-        </w:rPr>
-        <w:t>continues</w:t>
-      </w:r>
+      <w:proofErr w:type="gramStart"/>
+      <w:r>
+        <w:rPr>
+          <w:rFonts w:ascii="Arial Nova" w:hAnsi="Arial Nova"/>
+          <w:sz w:val="24"/>
+          <w:szCs w:val="24"/>
+          <w:lang w:val="en-US"/>
+        </w:rPr>
+        <w:t>continue</w:t>
+      </w:r>
+      <w:proofErr w:type="gramEnd"/>
       <w:r>
         <w:rPr>
           <w:rFonts w:ascii="Arial Nova" w:hAnsi="Arial Nova"/>
@@ -2075,27 +1929,7 @@
           <w:szCs w:val="24"/>
           <w:lang w:val="en-US"/>
         </w:rPr>
-        <w:t xml:space="preserve">unwanted </w:t>
-      </w:r>
-      <w:proofErr w:type="gramStart"/>
-      <w:r>
-        <w:rPr>
-          <w:rFonts w:ascii="Arial Nova" w:hAnsi="Arial Nova"/>
-          <w:sz w:val="24"/>
-          <w:szCs w:val="24"/>
-          <w:lang w:val="en-US"/>
-        </w:rPr>
-        <w:t>pregnancies</w:t>
-      </w:r>
-      <w:proofErr w:type="gramEnd"/>
-      <w:r>
-        <w:rPr>
-          <w:rFonts w:ascii="Arial Nova" w:hAnsi="Arial Nova"/>
-          <w:sz w:val="24"/>
-          <w:szCs w:val="24"/>
-          <w:lang w:val="en-US"/>
-        </w:rPr>
-        <w:t xml:space="preserve"> and the risk of unsafe abortions</w:t>
+        <w:t>unwanted pregnancies and the risk of unsafe abortions</w:t>
       </w:r>
       <w:r>
         <w:rPr>
@@ -2181,7 +2015,25 @@
           <w:szCs w:val="24"/>
           <w:lang w:val="en-US"/>
         </w:rPr>
-        <w:t>Violence toward women</w:t>
+        <w:t>Violence toward</w:t>
+      </w:r>
+      <w:r>
+        <w:rPr>
+          <w:rFonts w:ascii="Arial Nova" w:hAnsi="Arial Nova"/>
+          <w:sz w:val="24"/>
+          <w:szCs w:val="24"/>
+          <w:lang w:val="en-US"/>
+        </w:rPr>
+        <w:t>s</w:t>
+      </w:r>
+      <w:r>
+        <w:rPr>
+          <w:rFonts w:ascii="Arial Nova" w:hAnsi="Arial Nova"/>
+          <w:sz w:val="24"/>
+          <w:szCs w:val="24"/>
+          <w:lang w:val="en-US"/>
+        </w:rPr>
+        <w:t xml:space="preserve"> women</w:t>
       </w:r>
       <w:r>
         <w:rPr>
@@ -2264,7 +2116,25 @@
           <w:szCs w:val="24"/>
           <w:lang w:val="en-US"/>
         </w:rPr>
-        <w:t>make it difficult for women to pursue educational opportunities or to perform their jobs</w:t>
+        <w:t>make</w:t>
+      </w:r>
+      <w:r>
+        <w:rPr>
+          <w:rFonts w:ascii="Arial Nova" w:hAnsi="Arial Nova"/>
+          <w:sz w:val="24"/>
+          <w:szCs w:val="24"/>
+          <w:lang w:val="en-US"/>
+        </w:rPr>
+        <w:t>s</w:t>
+      </w:r>
+      <w:r>
+        <w:rPr>
+          <w:rFonts w:ascii="Arial Nova" w:hAnsi="Arial Nova"/>
+          <w:sz w:val="24"/>
+          <w:szCs w:val="24"/>
+          <w:lang w:val="en-US"/>
+        </w:rPr>
+        <w:t xml:space="preserve"> it difficult for women to pursue educational opportunities or to perform their jobs</w:t>
       </w:r>
       <w:r>
         <w:rPr>
@@ -2363,16 +2233,7 @@
           <w:szCs w:val="24"/>
           <w:lang w:val="en-US"/>
         </w:rPr>
-        <w:t>the obstacles faced by women in elections</w:t>
-      </w:r>
-      <w:r>
-        <w:rPr>
-          <w:rFonts w:ascii="Arial Nova" w:hAnsi="Arial Nova"/>
-          <w:sz w:val="24"/>
-          <w:szCs w:val="24"/>
-          <w:lang w:val="en-US"/>
-        </w:rPr>
-        <w:t>.</w:t>
+        <w:t>the obstacles faced by women in elections.</w:t>
       </w:r>
     </w:p>
     <w:p>
@@ -2422,34 +2283,8 @@
           <w:lang w:val="en-US"/>
         </w:rPr>
         <w:lastRenderedPageBreak/>
-        <w:t>Gender inequality and bargaining in the U.S. labor</w:t>
-      </w:r>
-      <w:r>
-        <w:rPr>
-          <w:rFonts w:ascii="Arial Nova" w:hAnsi="Arial Nova"/>
-          <w:b/>
-          <w:bCs/>
-          <w:color w:val="4472C4" w:themeColor="accent1"/>
-          <w:sz w:val="32"/>
-          <w:szCs w:val="32"/>
-          <w:lang w:val="en-US"/>
-        </w:rPr>
-        <w:t xml:space="preserve"> </w:t>
-      </w:r>
-      <w:proofErr w:type="gramStart"/>
-      <w:r>
-        <w:rPr>
-          <w:rFonts w:ascii="Arial Nova" w:hAnsi="Arial Nova"/>
-          <w:b/>
-          <w:bCs/>
-          <w:color w:val="4472C4" w:themeColor="accent1"/>
-          <w:sz w:val="32"/>
-          <w:szCs w:val="32"/>
-          <w:lang w:val="en-US"/>
-        </w:rPr>
-        <w:t>market</w:t>
-      </w:r>
-      <w:proofErr w:type="gramEnd"/>
+        <w:t>Gender inequality and bargaining in the U.S. labor market</w:t>
+      </w:r>
     </w:p>
     <w:p>
       <w:pPr>
@@ -2599,6 +2434,42 @@
         </w:rPr>
         <w:t>.</w:t>
       </w:r>
+      <w:r>
+        <w:rPr>
+          <w:rFonts w:ascii="Arial Nova" w:hAnsi="Arial Nova"/>
+          <w:sz w:val="24"/>
+          <w:szCs w:val="24"/>
+          <w:lang w:val="en-US"/>
+        </w:rPr>
+        <w:t xml:space="preserve"> </w:t>
+      </w:r>
+      <w:r>
+        <w:rPr>
+          <w:rFonts w:ascii="Arial Nova" w:hAnsi="Arial Nova"/>
+          <w:sz w:val="24"/>
+          <w:szCs w:val="24"/>
+          <w:lang w:val="en-US"/>
+        </w:rPr>
+        <w:t>Both parties can potentially benefit from coming to an agreement, and their share is likely to be strongly</w:t>
+      </w:r>
+      <w:r>
+        <w:rPr>
+          <w:rFonts w:ascii="Arial Nova" w:hAnsi="Arial Nova"/>
+          <w:sz w:val="24"/>
+          <w:szCs w:val="24"/>
+          <w:lang w:val="en-US"/>
+        </w:rPr>
+        <w:t xml:space="preserve"> </w:t>
+      </w:r>
+      <w:r>
+        <w:rPr>
+          <w:rFonts w:ascii="Arial Nova" w:hAnsi="Arial Nova"/>
+          <w:sz w:val="24"/>
+          <w:szCs w:val="24"/>
+          <w:lang w:val="en-US"/>
+        </w:rPr>
+        <w:t>affected by their fallback position, or next-best option.</w:t>
+      </w:r>
     </w:p>
     <w:p>
       <w:pPr>
@@ -2792,27 +2663,7 @@
           <w:szCs w:val="24"/>
           <w:lang w:val="en-US"/>
         </w:rPr>
-        <w:t xml:space="preserve">Many women self-select into traditionally female occupations because they consider these more compatible with the demands of family care. But while they may be aware that these jobs pay less than traditionally male jobs, they </w:t>
-      </w:r>
-      <w:proofErr w:type="gramStart"/>
-      <w:r>
-        <w:rPr>
-          <w:rFonts w:ascii="Arial Nova" w:hAnsi="Arial Nova"/>
-          <w:sz w:val="24"/>
-          <w:szCs w:val="24"/>
-          <w:lang w:val="en-US"/>
-        </w:rPr>
-        <w:t>don’t</w:t>
-      </w:r>
-      <w:proofErr w:type="gramEnd"/>
-      <w:r>
-        <w:rPr>
-          <w:rFonts w:ascii="Arial Nova" w:hAnsi="Arial Nova"/>
-          <w:sz w:val="24"/>
-          <w:szCs w:val="24"/>
-          <w:lang w:val="en-US"/>
-        </w:rPr>
-        <w:t xml:space="preserve"> choose the size of the resulting pay penalties. In the U.S., the percentage of women in an occupation is inversely related to its average pay, even controlling for human capital</w:t>
+        <w:t>Many women self-select into traditionally female occupations because they consider these more compatible with the demands of family care. But while they may be aware that these jobs pay less than traditionally male jobs, they don’t choose the size of the resulting pay penalties. In the U.S., the percentage of women in an occupation is inversely related to its average pay, even controlling for human capital</w:t>
       </w:r>
       <w:r>
         <w:rPr>
@@ -2864,17 +2715,15 @@
         </w:rPr>
         <w:t xml:space="preserve">Across all occupations, many women experience wage penalties </w:t>
       </w:r>
-      <w:proofErr w:type="gramStart"/>
-      <w:r>
-        <w:rPr>
-          <w:rFonts w:ascii="Arial Nova" w:hAnsi="Arial Nova"/>
-          <w:sz w:val="24"/>
-          <w:szCs w:val="24"/>
-          <w:lang w:val="en-US"/>
-        </w:rPr>
-        <w:t>as a result of</w:t>
-      </w:r>
-      <w:proofErr w:type="gramEnd"/>
+      <w:r>
+        <w:rPr>
+          <w:rFonts w:ascii="Arial Nova" w:hAnsi="Arial Nova"/>
+          <w:sz w:val="24"/>
+          <w:szCs w:val="24"/>
+          <w:lang w:val="en-US"/>
+        </w:rPr>
+        <w:t>because of</w:t>
+      </w:r>
       <w:r>
         <w:rPr>
           <w:rFonts w:ascii="Arial Nova" w:hAnsi="Arial Nova"/>
@@ -3214,6 +3063,7 @@
           <w:szCs w:val="24"/>
           <w:lang w:val="en-US"/>
         </w:rPr>
+        <w:lastRenderedPageBreak/>
         <w:t xml:space="preserve">INFORMATION ASYMMETRIES - </w:t>
       </w:r>
       <w:r>
@@ -3232,6 +3082,15 @@
           <w:szCs w:val="24"/>
           <w:lang w:val="en-US"/>
         </w:rPr>
+        <w:t>s</w:t>
+      </w:r>
+      <w:r>
+        <w:rPr>
+          <w:rFonts w:ascii="Arial Nova" w:hAnsi="Arial Nova"/>
+          <w:sz w:val="24"/>
+          <w:szCs w:val="24"/>
+          <w:lang w:val="en-US"/>
+        </w:rPr>
         <w:t xml:space="preserve">, because not all the workers are covered by the </w:t>
       </w:r>
       <w:r>
@@ -3286,7 +3145,6 @@
           <w:szCs w:val="24"/>
           <w:lang w:val="en-US"/>
         </w:rPr>
-        <w:lastRenderedPageBreak/>
         <w:t>Furthermore, e</w:t>
       </w:r>
       <w:r>
@@ -3377,27 +3235,7 @@
           <w:szCs w:val="24"/>
           <w:lang w:val="en-US"/>
         </w:rPr>
-        <w:t xml:space="preserve">“devaluation,” is at least partially driven by the fact that women start out in lower-paying occupations, which lowers their bargaining power. Employers </w:t>
-      </w:r>
-      <w:proofErr w:type="gramStart"/>
-      <w:r>
-        <w:rPr>
-          <w:rFonts w:ascii="Arial Nova" w:hAnsi="Arial Nova"/>
-          <w:sz w:val="24"/>
-          <w:szCs w:val="24"/>
-          <w:lang w:val="en-US"/>
-        </w:rPr>
-        <w:t>don’t</w:t>
-      </w:r>
-      <w:proofErr w:type="gramEnd"/>
-      <w:r>
-        <w:rPr>
-          <w:rFonts w:ascii="Arial Nova" w:hAnsi="Arial Nova"/>
-          <w:sz w:val="24"/>
-          <w:szCs w:val="24"/>
-          <w:lang w:val="en-US"/>
-        </w:rPr>
-        <w:t xml:space="preserve"> need to ask a specific salary question to know that the average female worker earns less than her average male</w:t>
+        <w:t>“devaluation,” is at least partially driven by the fact that women start out in lower-paying occupations, which lowers their bargaining power. Employers don’t need to ask a specific salary question to know that the average female worker earns less than her average male</w:t>
       </w:r>
       <w:r>
         <w:rPr>
@@ -4089,25 +3927,7 @@
           <w:szCs w:val="24"/>
           <w:lang w:val="en-US"/>
         </w:rPr>
-        <w:t>It should allow comparisons between countries but also</w:t>
-      </w:r>
-      <w:r>
-        <w:rPr>
-          <w:rFonts w:ascii="Arial Nova" w:hAnsi="Arial Nova"/>
-          <w:sz w:val="24"/>
-          <w:szCs w:val="24"/>
-          <w:lang w:val="en-US"/>
-        </w:rPr>
-        <w:t xml:space="preserve"> </w:t>
-      </w:r>
-      <w:r>
-        <w:rPr>
-          <w:rFonts w:ascii="Arial Nova" w:hAnsi="Arial Nova"/>
-          <w:sz w:val="24"/>
-          <w:szCs w:val="24"/>
-          <w:lang w:val="en-US"/>
-        </w:rPr>
-        <w:t>over time</w:t>
+        <w:t>It should allow comparisons between countries but also over time</w:t>
       </w:r>
       <w:r>
         <w:rPr>
@@ -4257,25 +4077,7 @@
           <w:szCs w:val="24"/>
           <w:lang w:val="en-US"/>
         </w:rPr>
-        <w:t xml:space="preserve">By focusing on ratios rather than levels, we evaluate the position of women relative to men </w:t>
-      </w:r>
-      <w:r>
-        <w:rPr>
-          <w:rFonts w:ascii="Arial Nova" w:hAnsi="Arial Nova"/>
-          <w:sz w:val="24"/>
-          <w:szCs w:val="24"/>
-          <w:lang w:val="en-US"/>
-        </w:rPr>
-        <w:t>in each</w:t>
-      </w:r>
-      <w:r>
-        <w:rPr>
-          <w:rFonts w:ascii="Arial Nova" w:hAnsi="Arial Nova"/>
-          <w:sz w:val="24"/>
-          <w:szCs w:val="24"/>
-          <w:lang w:val="en-US"/>
-        </w:rPr>
-        <w:t xml:space="preserve"> society rather than the actual levels of resources and opportunities</w:t>
+        <w:t>By focusing on ratios rather than levels, we evaluate the position of women relative to men in each society rather than the actual levels of resources and opportunities</w:t>
       </w:r>
       <w:r>
         <w:rPr>
@@ -4644,31 +4446,7 @@
           <w:lang w:val="en-US"/>
         </w:rPr>
         <w:lastRenderedPageBreak/>
-        <w:t>Statistical Discrimination and the Rationalization</w:t>
-      </w:r>
-      <w:r>
-        <w:rPr>
-          <w:rFonts w:ascii="Arial Nova" w:hAnsi="Arial Nova"/>
-          <w:b/>
-          <w:bCs/>
-          <w:color w:val="4472C4" w:themeColor="accent1"/>
-          <w:sz w:val="32"/>
-          <w:szCs w:val="32"/>
-          <w:lang w:val="en-US"/>
-        </w:rPr>
-        <w:t xml:space="preserve"> </w:t>
-      </w:r>
-      <w:r>
-        <w:rPr>
-          <w:rFonts w:ascii="Arial Nova" w:hAnsi="Arial Nova"/>
-          <w:b/>
-          <w:bCs/>
-          <w:color w:val="4472C4" w:themeColor="accent1"/>
-          <w:sz w:val="32"/>
-          <w:szCs w:val="32"/>
-          <w:lang w:val="en-US"/>
-        </w:rPr>
-        <w:t>of Stereotypes</w:t>
+        <w:t>Statistical Discrimination and the Rationalization of Stereotypes</w:t>
       </w:r>
     </w:p>
     <w:p>
@@ -4790,18 +4568,7 @@
           <w:szCs w:val="24"/>
           <w:lang w:val="en-US"/>
         </w:rPr>
-        <w:t>T</w:t>
-      </w:r>
-      <w:r>
-        <w:rPr>
-          <w:rFonts w:ascii="Arial Nova" w:hAnsi="Arial Nova"/>
-          <w:b/>
-          <w:bCs/>
-          <w:sz w:val="24"/>
-          <w:szCs w:val="24"/>
-          <w:lang w:val="en-US"/>
-        </w:rPr>
-        <w:t>aste-based model</w:t>
+        <w:t>Taste-based model</w:t>
       </w:r>
       <w:r>
         <w:rPr>
@@ -5688,6 +5455,15 @@
           <w:szCs w:val="24"/>
           <w:lang w:val="en-US"/>
         </w:rPr>
+        <w:t>fe</w:t>
+      </w:r>
+      <w:r>
+        <w:rPr>
+          <w:rFonts w:ascii="Arial Nova" w:hAnsi="Arial Nova"/>
+          <w:sz w:val="24"/>
+          <w:szCs w:val="24"/>
+          <w:lang w:val="en-US"/>
+        </w:rPr>
         <w:t>male participants and those who did not identify as either male or female were, on average, less convinced of the acceptability and accuracy of stereotypes than were male respondents. Likewise, Black respondents expressed less agreement with</w:t>
       </w:r>
       <w:r>
@@ -5987,34 +5763,7 @@
           <w:szCs w:val="24"/>
           <w:lang w:val="en-US"/>
         </w:rPr>
-        <w:t>Wit</w:t>
-      </w:r>
-      <w:r>
-        <w:rPr>
-          <w:rFonts w:ascii="Arial Nova" w:hAnsi="Arial Nova"/>
-          <w:sz w:val="24"/>
-          <w:szCs w:val="24"/>
-          <w:lang w:val="en-US"/>
-        </w:rPr>
-        <w:t>hin industries, the higher the proportion of workers employed in states with high support for equality, the lower the levels of race and gender inequality in</w:t>
-      </w:r>
-      <w:r>
-        <w:rPr>
-          <w:rFonts w:ascii="Arial Nova" w:hAnsi="Arial Nova"/>
-          <w:sz w:val="24"/>
-          <w:szCs w:val="24"/>
-          <w:lang w:val="en-US"/>
-        </w:rPr>
-        <w:t xml:space="preserve"> </w:t>
-      </w:r>
-      <w:r>
-        <w:rPr>
-          <w:rFonts w:ascii="Arial Nova" w:hAnsi="Arial Nova"/>
-          <w:sz w:val="24"/>
-          <w:szCs w:val="24"/>
-          <w:lang w:val="en-US"/>
-        </w:rPr>
-        <w:t>jobs and earnings.</w:t>
+        <w:t>Within industries, the higher the proportion of workers employed in states with high support for equality, the lower the levels of race and gender inequality in jobs and earnings.</w:t>
       </w:r>
     </w:p>
     <w:p>
@@ -6042,25 +5791,7 @@
           <w:szCs w:val="24"/>
           <w:lang w:val="en-US"/>
         </w:rPr>
-        <w:t>The higher the proportion of federal public sector employees in an industry, the lower the levels of race and gender</w:t>
-      </w:r>
-      <w:r>
-        <w:rPr>
-          <w:rFonts w:ascii="Arial Nova" w:hAnsi="Arial Nova"/>
-          <w:sz w:val="24"/>
-          <w:szCs w:val="24"/>
-          <w:lang w:val="en-US"/>
-        </w:rPr>
-        <w:t xml:space="preserve"> </w:t>
-      </w:r>
-      <w:r>
-        <w:rPr>
-          <w:rFonts w:ascii="Arial Nova" w:hAnsi="Arial Nova"/>
-          <w:sz w:val="24"/>
-          <w:szCs w:val="24"/>
-          <w:lang w:val="en-US"/>
-        </w:rPr>
-        <w:t>inequality in jobs and earnings.</w:t>
+        <w:t>The higher the proportion of federal public sector employees in an industry, the lower the levels of race and gender inequality in jobs and earnings.</w:t>
       </w:r>
     </w:p>
     <w:p>
@@ -6470,34 +6201,7 @@
           <w:szCs w:val="24"/>
           <w:lang w:val="en-US"/>
         </w:rPr>
-        <w:t>reater support for equality in the local institutional environment is associated with lower levels of inequality in quality of employment among minority race/gender</w:t>
-      </w:r>
-      <w:r>
-        <w:rPr>
-          <w:rFonts w:ascii="Arial Nova" w:hAnsi="Arial Nova"/>
-          <w:sz w:val="24"/>
-          <w:szCs w:val="24"/>
-          <w:lang w:val="en-US"/>
-        </w:rPr>
-        <w:t xml:space="preserve"> </w:t>
-      </w:r>
-      <w:r>
-        <w:rPr>
-          <w:rFonts w:ascii="Arial Nova" w:hAnsi="Arial Nova"/>
-          <w:sz w:val="24"/>
-          <w:szCs w:val="24"/>
-          <w:lang w:val="en-US"/>
-        </w:rPr>
-        <w:t>groups</w:t>
-      </w:r>
-      <w:r>
-        <w:rPr>
-          <w:rFonts w:ascii="Arial Nova" w:hAnsi="Arial Nova"/>
-          <w:sz w:val="24"/>
-          <w:szCs w:val="24"/>
-          <w:lang w:val="en-US"/>
-        </w:rPr>
-        <w:t xml:space="preserve">. </w:t>
+        <w:t xml:space="preserve">reater support for equality in the local institutional environment is associated with lower levels of inequality in quality of employment among minority race/gender groups. </w:t>
       </w:r>
       <w:r>
         <w:rPr>
@@ -6515,16 +6219,7 @@
           <w:szCs w:val="24"/>
           <w:lang w:val="en-US"/>
         </w:rPr>
-        <w:t>reater federal public sector employment in an industry is strongly associated with less inequality in quality of employment for all minority race/gender groups</w:t>
-      </w:r>
-      <w:r>
-        <w:rPr>
-          <w:rFonts w:ascii="Arial Nova" w:hAnsi="Arial Nova"/>
-          <w:sz w:val="24"/>
-          <w:szCs w:val="24"/>
-          <w:lang w:val="en-US"/>
-        </w:rPr>
-        <w:t>.</w:t>
+        <w:t>reater federal public sector employment in an industry is strongly associated with less inequality in quality of employment for all minority race/gender groups.</w:t>
       </w:r>
     </w:p>
     <w:p>
@@ -6554,18 +6249,7 @@
           <w:szCs w:val="24"/>
           <w:lang w:val="en-US"/>
         </w:rPr>
-        <w:t>Effects of the institutional environment on earnings</w:t>
-      </w:r>
-      <w:r>
-        <w:rPr>
-          <w:rFonts w:ascii="Arial Nova" w:hAnsi="Arial Nova"/>
-          <w:b/>
-          <w:bCs/>
-          <w:sz w:val="24"/>
-          <w:szCs w:val="24"/>
-          <w:lang w:val="en-US"/>
-        </w:rPr>
-        <w:t>.</w:t>
+        <w:t>Effects of the institutional environment on earnings.</w:t>
       </w:r>
       <w:r>
         <w:rPr>
@@ -6583,34 +6267,7 @@
           <w:szCs w:val="24"/>
           <w:lang w:val="en-US"/>
         </w:rPr>
-        <w:t>The greater the support for equality in the local institutional environment, the better the earnings position of each minority race/gender group relative to White</w:t>
-      </w:r>
-      <w:r>
-        <w:rPr>
-          <w:rFonts w:ascii="Arial Nova" w:hAnsi="Arial Nova"/>
-          <w:sz w:val="24"/>
-          <w:szCs w:val="24"/>
-          <w:lang w:val="en-US"/>
-        </w:rPr>
-        <w:t xml:space="preserve"> </w:t>
-      </w:r>
-      <w:r>
-        <w:rPr>
-          <w:rFonts w:ascii="Arial Nova" w:hAnsi="Arial Nova"/>
-          <w:sz w:val="24"/>
-          <w:szCs w:val="24"/>
-          <w:lang w:val="en-US"/>
-        </w:rPr>
-        <w:t>me</w:t>
-      </w:r>
-      <w:r>
-        <w:rPr>
-          <w:rFonts w:ascii="Arial Nova" w:hAnsi="Arial Nova"/>
-          <w:sz w:val="24"/>
-          <w:szCs w:val="24"/>
-          <w:lang w:val="en-US"/>
-        </w:rPr>
-        <w:t xml:space="preserve">n. </w:t>
+        <w:t xml:space="preserve">The greater the support for equality in the local institutional environment, the better the earnings position of each minority race/gender group relative to White men. </w:t>
       </w:r>
       <w:r>
         <w:rPr>
@@ -6660,7 +6317,7 @@
           <w:szCs w:val="24"/>
           <w:lang w:val="en-US"/>
         </w:rPr>
-        <w:t>→</w:t>
+        <w:t xml:space="preserve">→ </w:t>
       </w:r>
       <w:r>
         <w:rPr>
@@ -6669,25 +6326,7 @@
           <w:szCs w:val="24"/>
           <w:lang w:val="en-US"/>
         </w:rPr>
-        <w:t xml:space="preserve"> </w:t>
-      </w:r>
-      <w:r>
-        <w:rPr>
-          <w:rFonts w:ascii="Arial" w:hAnsi="Arial" w:cs="Arial"/>
-          <w:sz w:val="24"/>
-          <w:szCs w:val="24"/>
-          <w:lang w:val="en-US"/>
-        </w:rPr>
-        <w:t>T</w:t>
-      </w:r>
-      <w:r>
-        <w:rPr>
-          <w:rFonts w:ascii="Arial" w:hAnsi="Arial" w:cs="Arial"/>
-          <w:sz w:val="24"/>
-          <w:szCs w:val="24"/>
-          <w:lang w:val="en-US"/>
-        </w:rPr>
-        <w:t>he local (state) and national institutional environments affect race and gender inequality.</w:t>
+        <w:t>The local (state) and national institutional environments affect race and gender inequality.</w:t>
       </w:r>
     </w:p>
     <w:sectPr>
@@ -8776,6 +8415,7 @@
     <w:lsdException w:name="HTML Sample" w:semiHidden="1" w:unhideWhenUsed="1"/>
     <w:lsdException w:name="HTML Typewriter" w:semiHidden="1" w:unhideWhenUsed="1"/>
     <w:lsdException w:name="HTML Variable" w:semiHidden="1" w:unhideWhenUsed="1"/>
+    <w:lsdException w:name="Normal Table" w:semiHidden="1" w:unhideWhenUsed="1"/>
     <w:lsdException w:name="annotation subject" w:semiHidden="1" w:unhideWhenUsed="1"/>
     <w:lsdException w:name="No List" w:semiHidden="1" w:unhideWhenUsed="1"/>
     <w:lsdException w:name="Outline List 1" w:semiHidden="1" w:unhideWhenUsed="1"/>
@@ -8822,8 +8462,10 @@
     <w:lsdException w:name="Table Subtle 2" w:semiHidden="1" w:unhideWhenUsed="1"/>
     <w:lsdException w:name="Table Web 1" w:semiHidden="1" w:unhideWhenUsed="1"/>
     <w:lsdException w:name="Table Web 2" w:semiHidden="1" w:unhideWhenUsed="1"/>
+    <w:lsdException w:name="Table Web 3" w:semiHidden="1" w:unhideWhenUsed="1"/>
     <w:lsdException w:name="Balloon Text" w:semiHidden="1" w:unhideWhenUsed="1"/>
     <w:lsdException w:name="Table Grid" w:uiPriority="39"/>
+    <w:lsdException w:name="Table Theme" w:semiHidden="1" w:unhideWhenUsed="1"/>
     <w:lsdException w:name="Placeholder Text" w:semiHidden="1"/>
     <w:lsdException w:name="No Spacing" w:uiPriority="1" w:qFormat="1"/>
     <w:lsdException w:name="Light Shading" w:uiPriority="60"/>
@@ -9052,6 +8694,7 @@
   <w:style w:type="character" w:default="1" w:styleId="Carpredefinitoparagrafo">
     <w:name w:val="Default Paragraph Font"/>
     <w:uiPriority w:val="1"/>
+    <w:semiHidden/>
     <w:unhideWhenUsed/>
   </w:style>
   <w:style w:type="table" w:default="1" w:styleId="Tabellanormale">

</xml_diff>